<commit_message>
Fixed errors in functions for translation between units of measurement: exel_functools, eval_functools, main_UI
</commit_message>
<xml_diff>
--- a/technical specification.docx
+++ b/technical specification.docx
@@ -495,15 +495,7 @@
     <w:p>
       <w:r>
         <w:lastRenderedPageBreak/>
-        <w:t xml:space="preserve">1. Объем </w:t>
-      </w:r>
-      <w:proofErr w:type="spellStart"/>
-      <w:r>
-        <w:t>титранта</w:t>
-      </w:r>
-      <w:proofErr w:type="spellEnd"/>
-      <w:r>
-        <w:t>, ушедший на титрование  холостой пробы (мл)</w:t>
+        <w:t>1. Объем титранта, ушедший на титрование  холостой пробы (мл)</w:t>
       </w:r>
       <w:r>
         <w:t xml:space="preserve">  Х</w:t>
@@ -514,15 +506,7 @@
         <w:t xml:space="preserve">2. </w:t>
       </w:r>
       <w:r>
-        <w:t xml:space="preserve">Объем </w:t>
-      </w:r>
-      <w:proofErr w:type="spellStart"/>
-      <w:r>
-        <w:t>титранта</w:t>
-      </w:r>
-      <w:proofErr w:type="spellEnd"/>
-      <w:r>
-        <w:t>, ушедший на титрование  опытной пробы (мл) О</w:t>
+        <w:t>Объем титранта, ушедший на титрование  опытной пробы (мл) О</w:t>
       </w:r>
     </w:p>
     <w:p>
@@ -1686,13 +1670,13 @@
                 <w:rPr>
                   <w:rFonts w:ascii="Cambria Math" w:hAnsi="Cambria Math"/>
                 </w:rPr>
-                <m:t>час*</m:t>
+                <m:t>г*</m:t>
               </m:r>
               <m:r>
                 <w:rPr>
                   <w:rFonts w:ascii="Cambria Math" w:hAnsi="Cambria Math"/>
                 </w:rPr>
-                <m:t>г</m:t>
+                <m:t>час</m:t>
               </m:r>
             </m:den>
           </m:f>
@@ -1823,6 +1807,9 @@
       </w:pPr>
     </w:p>
     <w:p>
+      <w:pPr>
+        <w:ind w:left="708" w:firstLine="708"/>
+      </w:pPr>
       <m:oMathPara>
         <m:oMath>
           <m:f>
@@ -1839,13 +1826,7 @@
                 <w:rPr>
                   <w:rFonts w:ascii="Cambria Math" w:hAnsi="Cambria Math"/>
                 </w:rPr>
-                <m:t>м</m:t>
-              </m:r>
-              <m:r>
-                <w:rPr>
-                  <w:rFonts w:ascii="Cambria Math" w:hAnsi="Cambria Math"/>
-                </w:rPr>
-                <m:t>г</m:t>
+                <m:t>мг</m:t>
               </m:r>
               <m:sSub>
                 <m:sSubPr>
@@ -1879,13 +1860,7 @@
                 <w:rPr>
                   <w:rFonts w:ascii="Cambria Math" w:hAnsi="Cambria Math"/>
                 </w:rPr>
-                <m:t>час*</m:t>
-              </m:r>
-              <m:r>
-                <w:rPr>
-                  <w:rFonts w:ascii="Cambria Math" w:hAnsi="Cambria Math"/>
-                </w:rPr>
-                <m:t>г</m:t>
+                <m:t>час*г</m:t>
               </m:r>
             </m:den>
           </m:f>
@@ -1905,12 +1880,6 @@
               </m:ctrlPr>
             </m:fPr>
             <m:num>
-              <m:r>
-                <w:rPr>
-                  <w:rFonts w:ascii="Cambria Math" w:hAnsi="Cambria Math"/>
-                </w:rPr>
-                <m:t>м</m:t>
-              </m:r>
               <m:r>
                 <w:rPr>
                   <w:rFonts w:ascii="Cambria Math" w:hAnsi="Cambria Math"/>
@@ -2013,7 +1982,7 @@
                 <w:rPr>
                   <w:rFonts w:ascii="Cambria Math" w:hAnsi="Cambria Math"/>
                 </w:rPr>
-                <m:t>7</m:t>
+                <m:t>8</m:t>
               </m:r>
             </m:sup>
           </m:sSup>
@@ -2049,13 +2018,7 @@
                 <w:rPr>
                   <w:rFonts w:ascii="Cambria Math" w:hAnsi="Cambria Math"/>
                 </w:rPr>
-                <m:t>мк</m:t>
-              </m:r>
-              <m:r>
-                <w:rPr>
-                  <w:rFonts w:ascii="Cambria Math" w:hAnsi="Cambria Math"/>
-                </w:rPr>
-                <m:t>г</m:t>
+                <m:t>мкг</m:t>
               </m:r>
               <m:sSub>
                 <m:sSubPr>
@@ -2089,13 +2052,7 @@
                 <w:rPr>
                   <w:rFonts w:ascii="Cambria Math" w:hAnsi="Cambria Math"/>
                 </w:rPr>
-                <m:t>час*</m:t>
-              </m:r>
-              <m:r>
-                <w:rPr>
-                  <w:rFonts w:ascii="Cambria Math" w:hAnsi="Cambria Math"/>
-                </w:rPr>
-                <m:t>г</m:t>
+                <m:t>час*г</m:t>
               </m:r>
             </m:den>
           </m:f>
@@ -2119,7 +2076,7 @@
                 <w:rPr>
                   <w:rFonts w:ascii="Cambria Math" w:hAnsi="Cambria Math"/>
                 </w:rPr>
-                <m:t>мг</m:t>
+                <m:t>г</m:t>
               </m:r>
               <m:sSub>
                 <m:sSubPr>
@@ -2211,13 +2168,7 @@
                 <w:rPr>
                   <w:rFonts w:ascii="Cambria Math" w:hAnsi="Cambria Math"/>
                 </w:rPr>
-                <m:t>-</m:t>
-              </m:r>
-              <m:r>
-                <w:rPr>
-                  <w:rFonts w:ascii="Cambria Math" w:hAnsi="Cambria Math"/>
-                </w:rPr>
-                <m:t>11</m:t>
+                <m:t>-11</m:t>
               </m:r>
             </m:sup>
           </m:sSup>

</xml_diff>